<commit_message>
The Finishing Touches on the TrivaGameServer
Added the CSV for the question
Created and Finished the TrivaGameServer, TrivaGame and
TrivaGameServerDrive
Added TrivaMessage to help parse and contain data
Minor modifications to ActivePlayerList, Player, CSVAccess, and
UserRegistrationServer
Updated the command protocol document to reflect the game server
</commit_message>
<xml_diff>
--- a/Doc_Folder/NetworkServer.docx
+++ b/Doc_Folder/NetworkServer.docx
@@ -263,7 +263,19 @@
               <w:spacing w:line="360" w:lineRule="auto"/>
             </w:pPr>
             <w:r>
-              <w:t>(Success) Opcode + UID + Port Number (6 bytes)</w:t>
+              <w:t>(Success) Opcode + U</w:t>
+            </w:r>
+            <w:r>
+              <w:t>U</w:t>
+            </w:r>
+            <w:r>
+              <w:t xml:space="preserve">ID + </w:t>
+            </w:r>
+            <w:r>
+              <w:t xml:space="preserve"> Group IP + Port Number (25 </w:t>
+            </w:r>
+            <w:r>
+              <w:t>bytes)</w:t>
             </w:r>
           </w:p>
         </w:tc>
@@ -353,8 +365,152 @@
             <w:r>
               <w:t>Pull</w:t>
             </w:r>
-            <w:bookmarkStart w:id="0" w:name="_GoBack"/>
-            <w:bookmarkEnd w:id="0"/>
+          </w:p>
+        </w:tc>
+      </w:tr>
+      <w:tr>
+        <w:tc>
+          <w:tcPr>
+            <w:tcW w:w="1870" w:type="dxa"/>
+          </w:tcPr>
+          <w:p>
+            <w:pPr>
+              <w:spacing w:line="360" w:lineRule="auto"/>
+            </w:pPr>
+            <w:r>
+              <w:t>Ready</w:t>
+            </w:r>
+          </w:p>
+        </w:tc>
+        <w:tc>
+          <w:tcPr>
+            <w:tcW w:w="1870" w:type="dxa"/>
+          </w:tcPr>
+          <w:p>
+            <w:pPr>
+              <w:spacing w:line="360" w:lineRule="auto"/>
+            </w:pPr>
+            <w:r>
+              <w:t>0x03</w:t>
+            </w:r>
+          </w:p>
+        </w:tc>
+        <w:tc>
+          <w:tcPr>
+            <w:tcW w:w="1870" w:type="dxa"/>
+          </w:tcPr>
+          <w:p>
+            <w:pPr>
+              <w:spacing w:line="360" w:lineRule="auto"/>
+            </w:pPr>
+            <w:r>
+              <w:t>Opcode + U</w:t>
+            </w:r>
+            <w:r>
+              <w:t>U</w:t>
+            </w:r>
+            <w:r>
+              <w:t>ID (17 bytes)</w:t>
+            </w:r>
+          </w:p>
+        </w:tc>
+        <w:tc>
+          <w:tcPr>
+            <w:tcW w:w="1870" w:type="dxa"/>
+          </w:tcPr>
+          <w:p>
+            <w:pPr>
+              <w:spacing w:line="360" w:lineRule="auto"/>
+            </w:pPr>
+            <w:r>
+              <w:t>None</w:t>
+            </w:r>
+          </w:p>
+        </w:tc>
+        <w:tc>
+          <w:tcPr>
+            <w:tcW w:w="1870" w:type="dxa"/>
+          </w:tcPr>
+          <w:p>
+            <w:pPr>
+              <w:spacing w:line="360" w:lineRule="auto"/>
+            </w:pPr>
+            <w:r>
+              <w:t>Pull</w:t>
+            </w:r>
+          </w:p>
+        </w:tc>
+      </w:tr>
+      <w:tr>
+        <w:tc>
+          <w:tcPr>
+            <w:tcW w:w="1870" w:type="dxa"/>
+          </w:tcPr>
+          <w:p>
+            <w:pPr>
+              <w:spacing w:line="360" w:lineRule="auto"/>
+            </w:pPr>
+            <w:r>
+              <w:t>Not Ready</w:t>
+            </w:r>
+          </w:p>
+        </w:tc>
+        <w:tc>
+          <w:tcPr>
+            <w:tcW w:w="1870" w:type="dxa"/>
+          </w:tcPr>
+          <w:p>
+            <w:pPr>
+              <w:spacing w:line="360" w:lineRule="auto"/>
+            </w:pPr>
+            <w:r>
+              <w:t>0x04</w:t>
+            </w:r>
+          </w:p>
+        </w:tc>
+        <w:tc>
+          <w:tcPr>
+            <w:tcW w:w="1870" w:type="dxa"/>
+          </w:tcPr>
+          <w:p>
+            <w:pPr>
+              <w:spacing w:line="360" w:lineRule="auto"/>
+            </w:pPr>
+            <w:r>
+              <w:t>Opcode + U</w:t>
+            </w:r>
+            <w:r>
+              <w:t>U</w:t>
+            </w:r>
+            <w:r>
+              <w:t>ID (17 bytes)</w:t>
+            </w:r>
+          </w:p>
+        </w:tc>
+        <w:tc>
+          <w:tcPr>
+            <w:tcW w:w="1870" w:type="dxa"/>
+          </w:tcPr>
+          <w:p>
+            <w:pPr>
+              <w:spacing w:line="360" w:lineRule="auto"/>
+            </w:pPr>
+            <w:r>
+              <w:t>None</w:t>
+            </w:r>
+          </w:p>
+        </w:tc>
+        <w:tc>
+          <w:tcPr>
+            <w:tcW w:w="1870" w:type="dxa"/>
+          </w:tcPr>
+          <w:p>
+            <w:pPr>
+              <w:spacing w:line="360" w:lineRule="auto"/>
+            </w:pPr>
+            <w:r>
+              <w:t>Pull</w:t>
+            </w:r>
           </w:p>
         </w:tc>
       </w:tr>
@@ -381,6 +537,643 @@
         <w:t>Game Server:</w:t>
       </w:r>
     </w:p>
+    <w:tbl>
+      <w:tblPr>
+        <w:tblStyle w:val="TableGrid"/>
+        <w:tblW w:w="0" w:type="auto"/>
+        <w:tblLook w:val="04A0" w:firstRow="1" w:lastRow="0" w:firstColumn="1" w:lastColumn="0" w:noHBand="0" w:noVBand="1"/>
+      </w:tblPr>
+      <w:tblGrid>
+        <w:gridCol w:w="1870"/>
+        <w:gridCol w:w="1870"/>
+        <w:gridCol w:w="1870"/>
+        <w:gridCol w:w="1870"/>
+        <w:gridCol w:w="1870"/>
+      </w:tblGrid>
+      <w:tr>
+        <w:tc>
+          <w:tcPr>
+            <w:tcW w:w="1870" w:type="dxa"/>
+            <w:vAlign w:val="center"/>
+          </w:tcPr>
+          <w:p>
+            <w:pPr>
+              <w:spacing w:line="360" w:lineRule="auto"/>
+              <w:jc w:val="center"/>
+              <w:rPr>
+                <w:b/>
+              </w:rPr>
+            </w:pPr>
+            <w:r>
+              <w:rPr>
+                <w:b/>
+              </w:rPr>
+              <w:t>Action</w:t>
+            </w:r>
+          </w:p>
+        </w:tc>
+        <w:tc>
+          <w:tcPr>
+            <w:tcW w:w="1870" w:type="dxa"/>
+            <w:vAlign w:val="center"/>
+          </w:tcPr>
+          <w:p>
+            <w:pPr>
+              <w:spacing w:line="360" w:lineRule="auto"/>
+              <w:jc w:val="center"/>
+              <w:rPr>
+                <w:b/>
+              </w:rPr>
+            </w:pPr>
+            <w:r>
+              <w:rPr>
+                <w:b/>
+              </w:rPr>
+              <w:t>Opcode</w:t>
+            </w:r>
+          </w:p>
+        </w:tc>
+        <w:tc>
+          <w:tcPr>
+            <w:tcW w:w="1870" w:type="dxa"/>
+            <w:vAlign w:val="center"/>
+          </w:tcPr>
+          <w:p>
+            <w:pPr>
+              <w:spacing w:line="360" w:lineRule="auto"/>
+              <w:jc w:val="center"/>
+              <w:rPr>
+                <w:b/>
+              </w:rPr>
+            </w:pPr>
+            <w:r>
+              <w:rPr>
+                <w:b/>
+              </w:rPr>
+              <w:t>Request</w:t>
+            </w:r>
+          </w:p>
+        </w:tc>
+        <w:tc>
+          <w:tcPr>
+            <w:tcW w:w="1870" w:type="dxa"/>
+            <w:vAlign w:val="center"/>
+          </w:tcPr>
+          <w:p>
+            <w:pPr>
+              <w:spacing w:line="360" w:lineRule="auto"/>
+              <w:jc w:val="center"/>
+              <w:rPr>
+                <w:b/>
+              </w:rPr>
+            </w:pPr>
+            <w:r>
+              <w:rPr>
+                <w:b/>
+              </w:rPr>
+              <w:t>Response</w:t>
+            </w:r>
+          </w:p>
+        </w:tc>
+        <w:tc>
+          <w:tcPr>
+            <w:tcW w:w="1870" w:type="dxa"/>
+            <w:vAlign w:val="center"/>
+          </w:tcPr>
+          <w:p>
+            <w:pPr>
+              <w:spacing w:line="360" w:lineRule="auto"/>
+              <w:jc w:val="center"/>
+              <w:rPr>
+                <w:b/>
+              </w:rPr>
+            </w:pPr>
+            <w:r>
+              <w:rPr>
+                <w:b/>
+              </w:rPr>
+              <w:t>Type</w:t>
+            </w:r>
+          </w:p>
+        </w:tc>
+      </w:tr>
+      <w:tr>
+        <w:tc>
+          <w:tcPr>
+            <w:tcW w:w="1870" w:type="dxa"/>
+            <w:vAlign w:val="center"/>
+          </w:tcPr>
+          <w:p>
+            <w:pPr>
+              <w:spacing w:line="360" w:lineRule="auto"/>
+              <w:jc w:val="center"/>
+            </w:pPr>
+            <w:r>
+              <w:t>Question</w:t>
+            </w:r>
+          </w:p>
+        </w:tc>
+        <w:tc>
+          <w:tcPr>
+            <w:tcW w:w="1870" w:type="dxa"/>
+            <w:vAlign w:val="center"/>
+          </w:tcPr>
+          <w:p>
+            <w:pPr>
+              <w:spacing w:line="360" w:lineRule="auto"/>
+              <w:jc w:val="center"/>
+            </w:pPr>
+            <w:r>
+              <w:t>0x00</w:t>
+            </w:r>
+          </w:p>
+        </w:tc>
+        <w:tc>
+          <w:tcPr>
+            <w:tcW w:w="1870" w:type="dxa"/>
+            <w:vAlign w:val="center"/>
+          </w:tcPr>
+          <w:p>
+            <w:pPr>
+              <w:spacing w:line="360" w:lineRule="auto"/>
+              <w:jc w:val="center"/>
+            </w:pPr>
+            <w:r>
+              <w:t>0x00</w:t>
+            </w:r>
+            <w:r>
+              <w:t xml:space="preserve"> </w:t>
+            </w:r>
+            <w:r>
+              <w:t>+</w:t>
+            </w:r>
+            <w:r>
+              <w:t xml:space="preserve"> </w:t>
+            </w:r>
+            <w:r>
+              <w:t xml:space="preserve">Question </w:t>
+            </w:r>
+            <w:r>
+              <w:t>I</w:t>
+            </w:r>
+            <w:r>
+              <w:t>D</w:t>
+            </w:r>
+            <w:r>
+              <w:t xml:space="preserve"> + Answers UUID (16*4 bytes) +</w:t>
+            </w:r>
+            <w:r>
+              <w:t xml:space="preserve"> CSV String</w:t>
+            </w:r>
+          </w:p>
+        </w:tc>
+        <w:tc>
+          <w:tcPr>
+            <w:tcW w:w="1870" w:type="dxa"/>
+            <w:vAlign w:val="center"/>
+          </w:tcPr>
+          <w:p>
+            <w:pPr>
+              <w:spacing w:line="360" w:lineRule="auto"/>
+              <w:jc w:val="center"/>
+            </w:pPr>
+            <w:r>
+              <w:t xml:space="preserve">0x00 + </w:t>
+            </w:r>
+            <w:r>
+              <w:t xml:space="preserve">Group IP + </w:t>
+            </w:r>
+            <w:r>
+              <w:t>UUID</w:t>
+            </w:r>
+          </w:p>
+        </w:tc>
+        <w:tc>
+          <w:tcPr>
+            <w:tcW w:w="1870" w:type="dxa"/>
+            <w:vAlign w:val="center"/>
+          </w:tcPr>
+          <w:p>
+            <w:pPr>
+              <w:spacing w:line="360" w:lineRule="auto"/>
+              <w:jc w:val="center"/>
+            </w:pPr>
+            <w:r>
+              <w:t>Push</w:t>
+            </w:r>
+          </w:p>
+        </w:tc>
+      </w:tr>
+      <w:tr>
+        <w:tc>
+          <w:tcPr>
+            <w:tcW w:w="1870" w:type="dxa"/>
+            <w:vAlign w:val="center"/>
+          </w:tcPr>
+          <w:p>
+            <w:pPr>
+              <w:spacing w:line="360" w:lineRule="auto"/>
+              <w:jc w:val="center"/>
+            </w:pPr>
+            <w:r>
+              <w:t>Buzzer</w:t>
+            </w:r>
+          </w:p>
+        </w:tc>
+        <w:tc>
+          <w:tcPr>
+            <w:tcW w:w="1870" w:type="dxa"/>
+            <w:vAlign w:val="center"/>
+          </w:tcPr>
+          <w:p>
+            <w:pPr>
+              <w:spacing w:line="360" w:lineRule="auto"/>
+              <w:jc w:val="center"/>
+            </w:pPr>
+            <w:r>
+              <w:t>0x01</w:t>
+            </w:r>
+          </w:p>
+        </w:tc>
+        <w:tc>
+          <w:tcPr>
+            <w:tcW w:w="1870" w:type="dxa"/>
+            <w:vAlign w:val="center"/>
+          </w:tcPr>
+          <w:p>
+            <w:pPr>
+              <w:spacing w:line="360" w:lineRule="auto"/>
+              <w:jc w:val="center"/>
+            </w:pPr>
+            <w:r>
+              <w:t xml:space="preserve">0x01 + Group IP </w:t>
+            </w:r>
+            <w:r>
+              <w:t>+ UUID</w:t>
+            </w:r>
+          </w:p>
+        </w:tc>
+        <w:tc>
+          <w:tcPr>
+            <w:tcW w:w="1870" w:type="dxa"/>
+            <w:vAlign w:val="center"/>
+          </w:tcPr>
+          <w:p>
+            <w:pPr>
+              <w:spacing w:line="360" w:lineRule="auto"/>
+              <w:jc w:val="center"/>
+            </w:pPr>
+            <w:r>
+              <w:t>0x01</w:t>
+            </w:r>
+          </w:p>
+        </w:tc>
+        <w:tc>
+          <w:tcPr>
+            <w:tcW w:w="1870" w:type="dxa"/>
+            <w:vAlign w:val="center"/>
+          </w:tcPr>
+          <w:p>
+            <w:pPr>
+              <w:spacing w:line="360" w:lineRule="auto"/>
+              <w:jc w:val="center"/>
+            </w:pPr>
+            <w:r>
+              <w:t>Pull</w:t>
+            </w:r>
+          </w:p>
+        </w:tc>
+      </w:tr>
+      <w:tr>
+        <w:tc>
+          <w:tcPr>
+            <w:tcW w:w="1870" w:type="dxa"/>
+            <w:vAlign w:val="center"/>
+          </w:tcPr>
+          <w:p>
+            <w:pPr>
+              <w:spacing w:line="360" w:lineRule="auto"/>
+              <w:jc w:val="center"/>
+            </w:pPr>
+            <w:r>
+              <w:lastRenderedPageBreak/>
+              <w:t>Buzzer Query</w:t>
+            </w:r>
+          </w:p>
+        </w:tc>
+        <w:tc>
+          <w:tcPr>
+            <w:tcW w:w="1870" w:type="dxa"/>
+            <w:vAlign w:val="center"/>
+          </w:tcPr>
+          <w:p>
+            <w:pPr>
+              <w:spacing w:line="360" w:lineRule="auto"/>
+              <w:jc w:val="center"/>
+            </w:pPr>
+            <w:r>
+              <w:t>0x02</w:t>
+            </w:r>
+          </w:p>
+        </w:tc>
+        <w:tc>
+          <w:tcPr>
+            <w:tcW w:w="1870" w:type="dxa"/>
+            <w:vAlign w:val="center"/>
+          </w:tcPr>
+          <w:p>
+            <w:pPr>
+              <w:spacing w:line="360" w:lineRule="auto"/>
+              <w:jc w:val="center"/>
+            </w:pPr>
+            <w:r>
+              <w:t>0x02</w:t>
+            </w:r>
+          </w:p>
+        </w:tc>
+        <w:tc>
+          <w:tcPr>
+            <w:tcW w:w="1870" w:type="dxa"/>
+            <w:vAlign w:val="center"/>
+          </w:tcPr>
+          <w:p>
+            <w:pPr>
+              <w:spacing w:line="360" w:lineRule="auto"/>
+              <w:jc w:val="center"/>
+            </w:pPr>
+            <w:r>
+              <w:t>0x02 + Group IP + UUID + Time Stamp</w:t>
+            </w:r>
+          </w:p>
+        </w:tc>
+        <w:tc>
+          <w:tcPr>
+            <w:tcW w:w="1870" w:type="dxa"/>
+            <w:vAlign w:val="center"/>
+          </w:tcPr>
+          <w:p>
+            <w:pPr>
+              <w:spacing w:line="360" w:lineRule="auto"/>
+              <w:jc w:val="center"/>
+            </w:pPr>
+            <w:r>
+              <w:t>Push</w:t>
+            </w:r>
+          </w:p>
+        </w:tc>
+      </w:tr>
+      <w:tr>
+        <w:tc>
+          <w:tcPr>
+            <w:tcW w:w="1870" w:type="dxa"/>
+            <w:vAlign w:val="center"/>
+          </w:tcPr>
+          <w:p>
+            <w:pPr>
+              <w:spacing w:line="360" w:lineRule="auto"/>
+              <w:jc w:val="center"/>
+            </w:pPr>
+            <w:r>
+              <w:t>Allow Answer</w:t>
+            </w:r>
+          </w:p>
+        </w:tc>
+        <w:tc>
+          <w:tcPr>
+            <w:tcW w:w="1870" w:type="dxa"/>
+            <w:vAlign w:val="center"/>
+          </w:tcPr>
+          <w:p>
+            <w:pPr>
+              <w:spacing w:line="360" w:lineRule="auto"/>
+              <w:jc w:val="center"/>
+            </w:pPr>
+            <w:r>
+              <w:t>0x03</w:t>
+            </w:r>
+          </w:p>
+        </w:tc>
+        <w:tc>
+          <w:tcPr>
+            <w:tcW w:w="1870" w:type="dxa"/>
+            <w:vAlign w:val="center"/>
+          </w:tcPr>
+          <w:p>
+            <w:pPr>
+              <w:spacing w:line="360" w:lineRule="auto"/>
+              <w:jc w:val="center"/>
+            </w:pPr>
+            <w:r>
+              <w:t>0x03 + UUID (17 bytes)</w:t>
+            </w:r>
+          </w:p>
+        </w:tc>
+        <w:tc>
+          <w:tcPr>
+            <w:tcW w:w="1870" w:type="dxa"/>
+            <w:vAlign w:val="center"/>
+          </w:tcPr>
+          <w:p>
+            <w:pPr>
+              <w:spacing w:line="360" w:lineRule="auto"/>
+              <w:jc w:val="center"/>
+            </w:pPr>
+            <w:r>
+              <w:t xml:space="preserve">0x03 + Group IP + </w:t>
+            </w:r>
+            <w:r>
+              <w:t xml:space="preserve">UUID + </w:t>
+            </w:r>
+            <w:r>
+              <w:t xml:space="preserve">Answer UUID + </w:t>
+            </w:r>
+            <w:r>
+              <w:t>T</w:t>
+            </w:r>
+            <w:bookmarkStart w:id="0" w:name="_GoBack"/>
+            <w:bookmarkEnd w:id="0"/>
+            <w:r>
+              <w:t>ime</w:t>
+            </w:r>
+            <w:r>
+              <w:t xml:space="preserve"> E</w:t>
+            </w:r>
+            <w:r>
+              <w:t>lapsed</w:t>
+            </w:r>
+          </w:p>
+        </w:tc>
+        <w:tc>
+          <w:tcPr>
+            <w:tcW w:w="1870" w:type="dxa"/>
+            <w:vAlign w:val="center"/>
+          </w:tcPr>
+          <w:p>
+            <w:pPr>
+              <w:spacing w:line="360" w:lineRule="auto"/>
+              <w:jc w:val="center"/>
+            </w:pPr>
+            <w:r>
+              <w:t>Push</w:t>
+            </w:r>
+          </w:p>
+        </w:tc>
+      </w:tr>
+      <w:tr>
+        <w:tc>
+          <w:tcPr>
+            <w:tcW w:w="1870" w:type="dxa"/>
+            <w:vAlign w:val="center"/>
+          </w:tcPr>
+          <w:p>
+            <w:pPr>
+              <w:spacing w:line="360" w:lineRule="auto"/>
+              <w:jc w:val="center"/>
+            </w:pPr>
+            <w:r>
+              <w:t>Answer Correct</w:t>
+            </w:r>
+          </w:p>
+        </w:tc>
+        <w:tc>
+          <w:tcPr>
+            <w:tcW w:w="1870" w:type="dxa"/>
+            <w:vAlign w:val="center"/>
+          </w:tcPr>
+          <w:p>
+            <w:pPr>
+              <w:spacing w:line="360" w:lineRule="auto"/>
+              <w:jc w:val="center"/>
+            </w:pPr>
+            <w:r>
+              <w:t>0x04</w:t>
+            </w:r>
+          </w:p>
+        </w:tc>
+        <w:tc>
+          <w:tcPr>
+            <w:tcW w:w="1870" w:type="dxa"/>
+            <w:vAlign w:val="center"/>
+          </w:tcPr>
+          <w:p>
+            <w:pPr>
+              <w:spacing w:line="360" w:lineRule="auto"/>
+              <w:jc w:val="center"/>
+            </w:pPr>
+            <w:r>
+              <w:t>0x04 + UUID + points (0 points mean wrong answer)</w:t>
+            </w:r>
+          </w:p>
+        </w:tc>
+        <w:tc>
+          <w:tcPr>
+            <w:tcW w:w="1870" w:type="dxa"/>
+            <w:vAlign w:val="center"/>
+          </w:tcPr>
+          <w:p>
+            <w:pPr>
+              <w:spacing w:line="360" w:lineRule="auto"/>
+              <w:jc w:val="center"/>
+            </w:pPr>
+            <w:r>
+              <w:t>0x04 + Group IP + UUID</w:t>
+            </w:r>
+          </w:p>
+        </w:tc>
+        <w:tc>
+          <w:tcPr>
+            <w:tcW w:w="1870" w:type="dxa"/>
+            <w:vAlign w:val="center"/>
+          </w:tcPr>
+          <w:p>
+            <w:pPr>
+              <w:spacing w:line="360" w:lineRule="auto"/>
+              <w:jc w:val="center"/>
+            </w:pPr>
+            <w:r>
+              <w:t>Push</w:t>
+            </w:r>
+          </w:p>
+        </w:tc>
+      </w:tr>
+      <w:tr>
+        <w:tc>
+          <w:tcPr>
+            <w:tcW w:w="1870" w:type="dxa"/>
+            <w:vAlign w:val="center"/>
+          </w:tcPr>
+          <w:p>
+            <w:pPr>
+              <w:spacing w:line="360" w:lineRule="auto"/>
+              <w:jc w:val="center"/>
+            </w:pPr>
+            <w:r>
+              <w:t>Start/Unfreeze</w:t>
+            </w:r>
+          </w:p>
+        </w:tc>
+        <w:tc>
+          <w:tcPr>
+            <w:tcW w:w="1870" w:type="dxa"/>
+            <w:vAlign w:val="center"/>
+          </w:tcPr>
+          <w:p>
+            <w:pPr>
+              <w:spacing w:line="360" w:lineRule="auto"/>
+              <w:jc w:val="center"/>
+            </w:pPr>
+            <w:r>
+              <w:t>0x05</w:t>
+            </w:r>
+          </w:p>
+        </w:tc>
+        <w:tc>
+          <w:tcPr>
+            <w:tcW w:w="1870" w:type="dxa"/>
+            <w:vAlign w:val="center"/>
+          </w:tcPr>
+          <w:p>
+            <w:pPr>
+              <w:spacing w:line="360" w:lineRule="auto"/>
+              <w:jc w:val="center"/>
+            </w:pPr>
+            <w:r>
+              <w:t>0x05</w:t>
+            </w:r>
+          </w:p>
+        </w:tc>
+        <w:tc>
+          <w:tcPr>
+            <w:tcW w:w="1870" w:type="dxa"/>
+            <w:vAlign w:val="center"/>
+          </w:tcPr>
+          <w:p>
+            <w:pPr>
+              <w:spacing w:line="360" w:lineRule="auto"/>
+              <w:jc w:val="center"/>
+            </w:pPr>
+            <w:r>
+              <w:t>0x05 + Group IP + UUID</w:t>
+            </w:r>
+          </w:p>
+        </w:tc>
+        <w:tc>
+          <w:tcPr>
+            <w:tcW w:w="1870" w:type="dxa"/>
+            <w:vAlign w:val="center"/>
+          </w:tcPr>
+          <w:p>
+            <w:pPr>
+              <w:spacing w:line="360" w:lineRule="auto"/>
+              <w:jc w:val="center"/>
+            </w:pPr>
+            <w:r>
+              <w:t>Push</w:t>
+            </w:r>
+          </w:p>
+        </w:tc>
+      </w:tr>
+    </w:tbl>
     <w:p>
       <w:pPr>
         <w:spacing w:line="360" w:lineRule="auto"/>
@@ -388,12 +1181,6 @@
           <w:b/>
         </w:rPr>
       </w:pPr>
-      <w:r>
-        <w:rPr>
-          <w:b/>
-        </w:rPr>
-        <w:br/>
-      </w:r>
     </w:p>
     <w:sectPr>
       <w:pgSz w:w="12240" w:h="15840"/>
@@ -1125,7 +1912,7 @@
 </file>
 
 <file path=customXml/itemProps1.xml><?xml version="1.0" encoding="utf-8"?>
-<ds:datastoreItem xmlns:ds="http://schemas.openxmlformats.org/officeDocument/2006/customXml" ds:itemID="{C7E605C8-B253-43F7-86B8-1F6244718398}">
+<ds:datastoreItem xmlns:ds="http://schemas.openxmlformats.org/officeDocument/2006/customXml" ds:itemID="{12F4DC53-8A1B-4F03-BA5B-8ECC4142E9D3}">
   <ds:schemaRefs>
     <ds:schemaRef ds:uri="http://schemas.openxmlformats.org/officeDocument/2006/bibliography"/>
   </ds:schemaRefs>

</xml_diff>

<commit_message>
Test Client and Some Minor Doc Tweeks
</commit_message>
<xml_diff>
--- a/Doc_Folder/NetworkServer.docx
+++ b/Doc_Folder/NetworkServer.docx
@@ -331,6 +331,16 @@
             <w:r>
               <w:t>Opcode + UID</w:t>
             </w:r>
+          </w:p>
+          <w:p>
+            <w:pPr>
+              <w:spacing w:line="360" w:lineRule="auto"/>
+            </w:pPr>
+            <w:r>
+              <w:t>(17 bytes)</w:t>
+            </w:r>
+            <w:bookmarkStart w:id="0" w:name="_GoBack"/>
+            <w:bookmarkEnd w:id="0"/>
           </w:p>
         </w:tc>
         <w:tc>
@@ -990,8 +1000,6 @@
             <w:r>
               <w:t>T</w:t>
             </w:r>
-            <w:bookmarkStart w:id="0" w:name="_GoBack"/>
-            <w:bookmarkEnd w:id="0"/>
             <w:r>
               <w:t>ime</w:t>
             </w:r>
@@ -1912,7 +1920,7 @@
 </file>
 
 <file path=customXml/itemProps1.xml><?xml version="1.0" encoding="utf-8"?>
-<ds:datastoreItem xmlns:ds="http://schemas.openxmlformats.org/officeDocument/2006/customXml" ds:itemID="{12F4DC53-8A1B-4F03-BA5B-8ECC4142E9D3}">
+<ds:datastoreItem xmlns:ds="http://schemas.openxmlformats.org/officeDocument/2006/customXml" ds:itemID="{88E1DEC7-F578-49D6-B2E6-5A8A3A5F5116}">
   <ds:schemaRefs>
     <ds:schemaRef ds:uri="http://schemas.openxmlformats.org/officeDocument/2006/bibliography"/>
   </ds:schemaRefs>

</xml_diff>

<commit_message>
Updated the Network Server Doc
Added three new commands:

Times Up - The user ran out of time to answer the question

Leave Game - The user decided to leave the game

Get Scores - Requests the server sends out the scores of all the current
players
</commit_message>
<xml_diff>
--- a/Doc_Folder/NetworkServer.docx
+++ b/Doc_Folder/NetworkServer.docx
@@ -339,8 +339,6 @@
             <w:r>
               <w:t>(17 bytes)</w:t>
             </w:r>
-            <w:bookmarkStart w:id="0" w:name="_GoBack"/>
-            <w:bookmarkEnd w:id="0"/>
           </w:p>
         </w:tc>
         <w:tc>
@@ -1177,6 +1175,257 @@
             </w:pPr>
             <w:r>
               <w:t>Push</w:t>
+            </w:r>
+          </w:p>
+        </w:tc>
+      </w:tr>
+      <w:tr>
+        <w:tc>
+          <w:tcPr>
+            <w:tcW w:w="1870" w:type="dxa"/>
+            <w:vAlign w:val="center"/>
+          </w:tcPr>
+          <w:p>
+            <w:pPr>
+              <w:spacing w:line="360" w:lineRule="auto"/>
+              <w:jc w:val="center"/>
+            </w:pPr>
+            <w:r>
+              <w:t>Times Up</w:t>
+            </w:r>
+          </w:p>
+        </w:tc>
+        <w:tc>
+          <w:tcPr>
+            <w:tcW w:w="1870" w:type="dxa"/>
+            <w:vAlign w:val="center"/>
+          </w:tcPr>
+          <w:p>
+            <w:pPr>
+              <w:spacing w:line="360" w:lineRule="auto"/>
+              <w:jc w:val="center"/>
+            </w:pPr>
+            <w:r>
+              <w:t>0x06</w:t>
+            </w:r>
+          </w:p>
+        </w:tc>
+        <w:tc>
+          <w:tcPr>
+            <w:tcW w:w="1870" w:type="dxa"/>
+            <w:vAlign w:val="center"/>
+          </w:tcPr>
+          <w:p>
+            <w:pPr>
+              <w:spacing w:line="360" w:lineRule="auto"/>
+              <w:jc w:val="center"/>
+            </w:pPr>
+            <w:r>
+              <w:t>0x06</w:t>
+            </w:r>
+            <w:r>
+              <w:t xml:space="preserve"> + Group IP + UUID</w:t>
+            </w:r>
+          </w:p>
+        </w:tc>
+        <w:tc>
+          <w:tcPr>
+            <w:tcW w:w="1870" w:type="dxa"/>
+            <w:vAlign w:val="center"/>
+          </w:tcPr>
+          <w:p>
+            <w:pPr>
+              <w:spacing w:line="360" w:lineRule="auto"/>
+              <w:jc w:val="center"/>
+            </w:pPr>
+            <w:r>
+              <w:t>0x06</w:t>
+            </w:r>
+            <w:r>
+              <w:t xml:space="preserve"> + UUID</w:t>
+            </w:r>
+          </w:p>
+        </w:tc>
+        <w:tc>
+          <w:tcPr>
+            <w:tcW w:w="1870" w:type="dxa"/>
+            <w:vAlign w:val="center"/>
+          </w:tcPr>
+          <w:p>
+            <w:pPr>
+              <w:spacing w:line="360" w:lineRule="auto"/>
+              <w:jc w:val="center"/>
+            </w:pPr>
+            <w:r>
+              <w:t>Pull</w:t>
+            </w:r>
+          </w:p>
+        </w:tc>
+      </w:tr>
+      <w:tr>
+        <w:tc>
+          <w:tcPr>
+            <w:tcW w:w="1870" w:type="dxa"/>
+            <w:vAlign w:val="center"/>
+          </w:tcPr>
+          <w:p>
+            <w:pPr>
+              <w:spacing w:line="360" w:lineRule="auto"/>
+              <w:jc w:val="center"/>
+            </w:pPr>
+            <w:r>
+              <w:t>Leave Game</w:t>
+            </w:r>
+          </w:p>
+        </w:tc>
+        <w:tc>
+          <w:tcPr>
+            <w:tcW w:w="1870" w:type="dxa"/>
+            <w:vAlign w:val="center"/>
+          </w:tcPr>
+          <w:p>
+            <w:pPr>
+              <w:spacing w:line="360" w:lineRule="auto"/>
+              <w:jc w:val="center"/>
+            </w:pPr>
+            <w:r>
+              <w:t>0x07</w:t>
+            </w:r>
+          </w:p>
+        </w:tc>
+        <w:tc>
+          <w:tcPr>
+            <w:tcW w:w="1870" w:type="dxa"/>
+            <w:vAlign w:val="center"/>
+          </w:tcPr>
+          <w:p>
+            <w:pPr>
+              <w:spacing w:line="360" w:lineRule="auto"/>
+              <w:jc w:val="center"/>
+            </w:pPr>
+            <w:r>
+              <w:t>0x07 + Group IP + UUID</w:t>
+            </w:r>
+          </w:p>
+        </w:tc>
+        <w:tc>
+          <w:tcPr>
+            <w:tcW w:w="1870" w:type="dxa"/>
+            <w:vAlign w:val="center"/>
+          </w:tcPr>
+          <w:p>
+            <w:pPr>
+              <w:spacing w:line="360" w:lineRule="auto"/>
+              <w:jc w:val="center"/>
+            </w:pPr>
+            <w:r>
+              <w:t>0x07</w:t>
+            </w:r>
+            <w:r>
+              <w:t xml:space="preserve"> + UUID</w:t>
+            </w:r>
+          </w:p>
+        </w:tc>
+        <w:tc>
+          <w:tcPr>
+            <w:tcW w:w="1870" w:type="dxa"/>
+            <w:vAlign w:val="center"/>
+          </w:tcPr>
+          <w:p>
+            <w:pPr>
+              <w:spacing w:line="360" w:lineRule="auto"/>
+              <w:jc w:val="center"/>
+            </w:pPr>
+            <w:r>
+              <w:t>Pull</w:t>
+            </w:r>
+          </w:p>
+        </w:tc>
+      </w:tr>
+      <w:tr>
+        <w:tc>
+          <w:tcPr>
+            <w:tcW w:w="1870" w:type="dxa"/>
+            <w:vAlign w:val="center"/>
+          </w:tcPr>
+          <w:p>
+            <w:pPr>
+              <w:spacing w:line="360" w:lineRule="auto"/>
+              <w:jc w:val="center"/>
+            </w:pPr>
+            <w:r>
+              <w:t>Get Scores</w:t>
+            </w:r>
+          </w:p>
+        </w:tc>
+        <w:tc>
+          <w:tcPr>
+            <w:tcW w:w="1870" w:type="dxa"/>
+            <w:vAlign w:val="center"/>
+          </w:tcPr>
+          <w:p>
+            <w:pPr>
+              <w:spacing w:line="360" w:lineRule="auto"/>
+              <w:jc w:val="center"/>
+            </w:pPr>
+            <w:r>
+              <w:t>0x08</w:t>
+            </w:r>
+          </w:p>
+        </w:tc>
+        <w:tc>
+          <w:tcPr>
+            <w:tcW w:w="1870" w:type="dxa"/>
+            <w:vAlign w:val="center"/>
+          </w:tcPr>
+          <w:p>
+            <w:pPr>
+              <w:spacing w:line="360" w:lineRule="auto"/>
+              <w:jc w:val="center"/>
+            </w:pPr>
+            <w:r>
+              <w:t>0x0</w:t>
+            </w:r>
+            <w:r>
+              <w:t>8</w:t>
+            </w:r>
+            <w:bookmarkStart w:id="0" w:name="_GoBack"/>
+            <w:bookmarkEnd w:id="0"/>
+            <w:r>
+              <w:t xml:space="preserve"> + Group IP + UUID</w:t>
+            </w:r>
+          </w:p>
+        </w:tc>
+        <w:tc>
+          <w:tcPr>
+            <w:tcW w:w="1870" w:type="dxa"/>
+            <w:vAlign w:val="center"/>
+          </w:tcPr>
+          <w:p>
+            <w:pPr>
+              <w:spacing w:line="360" w:lineRule="auto"/>
+              <w:jc w:val="center"/>
+            </w:pPr>
+            <w:r>
+              <w:t>0x08</w:t>
+            </w:r>
+            <w:r>
+              <w:t xml:space="preserve"> + UUID + points </w:t>
+            </w:r>
+          </w:p>
+        </w:tc>
+        <w:tc>
+          <w:tcPr>
+            <w:tcW w:w="1870" w:type="dxa"/>
+            <w:vAlign w:val="center"/>
+          </w:tcPr>
+          <w:p>
+            <w:pPr>
+              <w:spacing w:line="360" w:lineRule="auto"/>
+              <w:jc w:val="center"/>
+            </w:pPr>
+            <w:r>
+              <w:t>Pull</w:t>
             </w:r>
           </w:p>
         </w:tc>
@@ -1920,7 +2169,7 @@
 </file>
 
 <file path=customXml/itemProps1.xml><?xml version="1.0" encoding="utf-8"?>
-<ds:datastoreItem xmlns:ds="http://schemas.openxmlformats.org/officeDocument/2006/customXml" ds:itemID="{88E1DEC7-F578-49D6-B2E6-5A8A3A5F5116}">
+<ds:datastoreItem xmlns:ds="http://schemas.openxmlformats.org/officeDocument/2006/customXml" ds:itemID="{21B256AE-1546-4EF9-AF9F-6D5B7C967D93}">
   <ds:schemaRefs>
     <ds:schemaRef ds:uri="http://schemas.openxmlformats.org/officeDocument/2006/bibliography"/>
   </ds:schemaRefs>

</xml_diff>